<commit_message>
updated the tutorial and readme
</commit_message>
<xml_diff>
--- a/doc/Tutorial.docx
+++ b/doc/Tutorial.docx
@@ -12,25 +12,23 @@
     </w:p>
     <w:p>
       <w:r>
-        <w:t xml:space="preserve">This tutorial explains how to us the TWIC and </w:t>
-      </w:r>
-      <w:proofErr w:type="spellStart"/>
-      <w:r>
-        <w:t>ChessCom</w:t>
-      </w:r>
-      <w:proofErr w:type="spellEnd"/>
-      <w:r>
-        <w:t xml:space="preserve"> downloader tool.</w:t>
+        <w:t>This tutorial explains how to us the TWIC and ChessCom downloader tool.</w:t>
       </w:r>
       <w:r>
         <w:br/>
-        <w:t>It targets the release 116</w:t>
+        <w:t xml:space="preserve">It targets the release </w:t>
+      </w:r>
+      <w:r>
+        <w:t>122</w:t>
       </w:r>
       <w:r>
         <w:t xml:space="preserve"> – </w:t>
       </w:r>
       <w:r>
-        <w:t>//github.com/haveljo4/chess-games-download/releases/tag/116</w:t>
+        <w:t>//github.com/haveljo4/chess-games-download/releases/tag/</w:t>
+      </w:r>
+      <w:r>
+        <w:t>122</w:t>
       </w:r>
     </w:p>
     <w:p/>
@@ -45,13 +43,8 @@
         <w:t xml:space="preserve"> and run</w:t>
       </w:r>
       <w:r>
-        <w:t xml:space="preserve"> the </w:t>
-      </w:r>
-      <w:proofErr w:type="gramStart"/>
-      <w:r>
-        <w:t>tool</w:t>
-      </w:r>
-      <w:proofErr w:type="gramEnd"/>
+        <w:t xml:space="preserve"> the tool</w:t>
+      </w:r>
     </w:p>
     <w:p>
       <w:pPr>
@@ -62,22 +55,19 @@
         </w:numPr>
       </w:pPr>
       <w:r>
+        <w:t>Download the zipped binaries from GitHub</w:t>
+      </w:r>
+    </w:p>
+    <w:p>
+      <w:r>
         <w:rPr>
           <w:noProof/>
         </w:rPr>
         <w:drawing>
-          <wp:anchor distT="0" distB="0" distL="114300" distR="114300" simplePos="0" relativeHeight="251659264" behindDoc="0" locked="0" layoutInCell="1" allowOverlap="1" wp14:anchorId="2EF7F351" wp14:editId="36B3DDA6">
-            <wp:simplePos x="0" y="0"/>
-            <wp:positionH relativeFrom="margin">
-              <wp:align>right</wp:align>
-            </wp:positionH>
-            <wp:positionV relativeFrom="paragraph">
-              <wp:posOffset>368935</wp:posOffset>
-            </wp:positionV>
-            <wp:extent cx="5943600" cy="2950845"/>
-            <wp:effectExtent l="0" t="0" r="0" b="1905"/>
-            <wp:wrapTopAndBottom/>
-            <wp:docPr id="696004341" name="Picture 2" descr="A screenshot of a computer&#10;&#10;Description automatically generated"/>
+          <wp:inline distT="0" distB="0" distL="0" distR="0" wp14:anchorId="13B9956E" wp14:editId="7F78285E">
+            <wp:extent cx="5943600" cy="2247265"/>
+            <wp:effectExtent l="0" t="0" r="0" b="635"/>
+            <wp:docPr id="138205207" name="Picture 1" descr="A screenshot of a computer&#10;&#10;Description automatically generated with medium confidence"/>
             <wp:cNvGraphicFramePr>
               <a:graphicFrameLocks xmlns:a="http://schemas.openxmlformats.org/drawingml/2006/main" noChangeAspect="1"/>
             </wp:cNvGraphicFramePr>
@@ -85,7 +75,7 @@
               <a:graphicData uri="http://schemas.openxmlformats.org/drawingml/2006/picture">
                 <pic:pic xmlns:pic="http://schemas.openxmlformats.org/drawingml/2006/picture">
                   <pic:nvPicPr>
-                    <pic:cNvPr id="696004341" name="Picture 2" descr="A screenshot of a computer&#10;&#10;Description automatically generated"/>
+                    <pic:cNvPr id="138205207" name="Picture 1" descr="A screenshot of a computer&#10;&#10;Description automatically generated with medium confidence"/>
                     <pic:cNvPicPr/>
                   </pic:nvPicPr>
                   <pic:blipFill>
@@ -103,7 +93,7 @@
                   <pic:spPr>
                     <a:xfrm>
                       <a:off x="0" y="0"/>
-                      <a:ext cx="5943600" cy="2950845"/>
+                      <a:ext cx="5943600" cy="2247265"/>
                     </a:xfrm>
                     <a:prstGeom prst="rect">
                       <a:avLst/>
@@ -112,19 +102,10 @@
                 </pic:pic>
               </a:graphicData>
             </a:graphic>
-          </wp:anchor>
+          </wp:inline>
         </w:drawing>
       </w:r>
-      <w:r>
-        <w:t xml:space="preserve">Download the zipped binaries from </w:t>
-      </w:r>
-      <w:proofErr w:type="gramStart"/>
-      <w:r>
-        <w:t>GitHub</w:t>
-      </w:r>
-      <w:proofErr w:type="gramEnd"/>
-    </w:p>
-    <w:p/>
+    </w:p>
     <w:p>
       <w:pPr>
         <w:pStyle w:val="ListParagraph"/>
@@ -149,22 +130,22 @@
         </w:numPr>
       </w:pPr>
       <w:r>
+        <w:t>Open the folder with binaries</w:t>
+      </w:r>
+      <w:r>
+        <w:t>, keep the .dll files in the same folder as the .exe file</w:t>
+      </w:r>
+    </w:p>
+    <w:p>
+      <w:r>
         <w:rPr>
           <w:noProof/>
         </w:rPr>
         <w:drawing>
-          <wp:anchor distT="0" distB="0" distL="114300" distR="114300" simplePos="0" relativeHeight="251658240" behindDoc="0" locked="0" layoutInCell="1" allowOverlap="1" wp14:anchorId="118D46B8" wp14:editId="17004FC8">
-            <wp:simplePos x="0" y="0"/>
-            <wp:positionH relativeFrom="margin">
-              <wp:posOffset>0</wp:posOffset>
-            </wp:positionH>
-            <wp:positionV relativeFrom="paragraph">
-              <wp:posOffset>213360</wp:posOffset>
-            </wp:positionV>
-            <wp:extent cx="5943600" cy="2792095"/>
-            <wp:effectExtent l="0" t="0" r="0" b="8255"/>
-            <wp:wrapTopAndBottom/>
-            <wp:docPr id="1046414454" name="Picture 3" descr="A screenshot of a computer&#10;&#10;Description automatically generated"/>
+          <wp:inline distT="0" distB="0" distL="0" distR="0" wp14:anchorId="0FE4B29E" wp14:editId="0A83E989">
+            <wp:extent cx="6808247" cy="1905000"/>
+            <wp:effectExtent l="0" t="0" r="0" b="0"/>
+            <wp:docPr id="1698685779" name="Picture 3" descr="A screenshot of a computer&#10;&#10;Description automatically generated with medium confidence"/>
             <wp:cNvGraphicFramePr>
               <a:graphicFrameLocks xmlns:a="http://schemas.openxmlformats.org/drawingml/2006/main" noChangeAspect="1"/>
             </wp:cNvGraphicFramePr>
@@ -172,7 +153,7 @@
               <a:graphicData uri="http://schemas.openxmlformats.org/drawingml/2006/picture">
                 <pic:pic xmlns:pic="http://schemas.openxmlformats.org/drawingml/2006/picture">
                   <pic:nvPicPr>
-                    <pic:cNvPr id="1046414454" name="Picture 3" descr="A screenshot of a computer&#10;&#10;Description automatically generated"/>
+                    <pic:cNvPr id="1698685779" name="Picture 3" descr="A screenshot of a computer&#10;&#10;Description automatically generated with medium confidence"/>
                     <pic:cNvPicPr/>
                   </pic:nvPicPr>
                   <pic:blipFill>
@@ -190,7 +171,7 @@
                   <pic:spPr>
                     <a:xfrm>
                       <a:off x="0" y="0"/>
-                      <a:ext cx="5943600" cy="2792095"/>
+                      <a:ext cx="6817796" cy="1907672"/>
                     </a:xfrm>
                     <a:prstGeom prst="rect">
                       <a:avLst/>
@@ -199,22 +180,8 @@
                 </pic:pic>
               </a:graphicData>
             </a:graphic>
-          </wp:anchor>
+          </wp:inline>
         </w:drawing>
-      </w:r>
-      <w:r>
-        <w:t>Open the folder with binaries</w:t>
-      </w:r>
-      <w:r>
-        <w:t>, keep the .</w:t>
-      </w:r>
-      <w:proofErr w:type="spellStart"/>
-      <w:r>
-        <w:t>dll</w:t>
-      </w:r>
-      <w:proofErr w:type="spellEnd"/>
-      <w:r>
-        <w:t xml:space="preserve"> files in the same folder as the .exe file.</w:t>
       </w:r>
     </w:p>
     <w:p>
@@ -318,13 +285,8 @@
         </w:numPr>
       </w:pPr>
       <w:r>
-        <w:t xml:space="preserve">Specify the following </w:t>
-      </w:r>
-      <w:proofErr w:type="gramStart"/>
-      <w:r>
-        <w:t>fields</w:t>
-      </w:r>
-      <w:proofErr w:type="gramEnd"/>
+        <w:t>Specify the following fields</w:t>
+      </w:r>
     </w:p>
     <w:p>
       <w:pPr>
@@ -345,15 +307,7 @@
         <w:t xml:space="preserve"> – </w:t>
       </w:r>
       <w:r>
-        <w:t>This field allows you to select the folder where the downloaded .</w:t>
-      </w:r>
-      <w:proofErr w:type="spellStart"/>
-      <w:r>
-        <w:t>pgn</w:t>
-      </w:r>
-      <w:proofErr w:type="spellEnd"/>
-      <w:r>
-        <w:t xml:space="preserve"> file will be saved. By default, the file will </w:t>
+        <w:t xml:space="preserve">This field allows you to select the folder where the downloaded .pgn file will be saved. By default, the file will </w:t>
       </w:r>
       <w:r>
         <w:t>be</w:t>
@@ -370,7 +324,6 @@
           <w:numId w:val="3"/>
         </w:numPr>
       </w:pPr>
-      <w:proofErr w:type="gramStart"/>
       <w:r>
         <w:rPr>
           <w:b/>
@@ -378,7 +331,6 @@
         </w:rPr>
         <w:t>User Name</w:t>
       </w:r>
-      <w:proofErr w:type="gramEnd"/>
       <w:r>
         <w:t xml:space="preserve"> – </w:t>
       </w:r>
@@ -406,54 +358,26 @@
           <w:b/>
           <w:bCs/>
         </w:rPr>
-        <w:t xml:space="preserve">, </w:t>
-      </w:r>
+        <w:t>, Month From</w:t>
+      </w:r>
+      <w:r>
+        <w:t xml:space="preserve"> – Specify the starting date from which you want to download games. Enter desired year and month.</w:t>
+      </w:r>
+    </w:p>
+    <w:p>
+      <w:pPr>
+        <w:pStyle w:val="ListParagraph"/>
+        <w:numPr>
+          <w:ilvl w:val="1"/>
+          <w:numId w:val="3"/>
+        </w:numPr>
+      </w:pPr>
       <w:r>
         <w:rPr>
           <w:b/>
           <w:bCs/>
         </w:rPr>
-        <w:t>Month From</w:t>
-      </w:r>
-      <w:r>
-        <w:t xml:space="preserve"> – Specify the starting date from which you want to download games. Enter desired year and month.</w:t>
-      </w:r>
-    </w:p>
-    <w:p>
-      <w:pPr>
-        <w:pStyle w:val="ListParagraph"/>
-        <w:numPr>
-          <w:ilvl w:val="1"/>
-          <w:numId w:val="3"/>
-        </w:numPr>
-      </w:pPr>
-      <w:r>
-        <w:rPr>
-          <w:b/>
-          <w:bCs/>
-        </w:rPr>
-        <w:t xml:space="preserve">Year </w:t>
-      </w:r>
-      <w:r>
-        <w:rPr>
-          <w:b/>
-          <w:bCs/>
-        </w:rPr>
-        <w:t>To</w:t>
-      </w:r>
-      <w:r>
-        <w:rPr>
-          <w:b/>
-          <w:bCs/>
-        </w:rPr>
-        <w:t xml:space="preserve">, Month </w:t>
-      </w:r>
-      <w:r>
-        <w:rPr>
-          <w:b/>
-          <w:bCs/>
-        </w:rPr>
-        <w:t>To</w:t>
+        <w:t>Year To, Month To</w:t>
       </w:r>
       <w:r>
         <w:rPr>
@@ -463,19 +387,7 @@
         <w:t xml:space="preserve"> </w:t>
       </w:r>
       <w:r>
-        <w:t xml:space="preserve">– Specify the </w:t>
-      </w:r>
-      <w:r>
-        <w:t>ending</w:t>
-      </w:r>
-      <w:r>
-        <w:t xml:space="preserve"> date from which you want to download games</w:t>
-      </w:r>
-      <w:r>
-        <w:t>.</w:t>
-      </w:r>
-      <w:r>
-        <w:t xml:space="preserve"> Enter desired year and month.</w:t>
+        <w:t>– Specify the ending date from which you want to download games. Enter desired year and month.</w:t>
       </w:r>
     </w:p>
     <w:p>
@@ -584,13 +496,7 @@
         </w:numPr>
       </w:pPr>
       <w:r>
-        <w:t>Click the “</w:t>
-      </w:r>
-      <w:r>
-        <w:t>TWIC</w:t>
-      </w:r>
-      <w:r>
-        <w:t xml:space="preserve">” button. </w:t>
+        <w:t xml:space="preserve">Click the “TWIC” button. </w:t>
       </w:r>
     </w:p>
     <w:p>
@@ -602,13 +508,8 @@
         </w:numPr>
       </w:pPr>
       <w:r>
-        <w:t xml:space="preserve">Specify the following </w:t>
-      </w:r>
-      <w:proofErr w:type="gramStart"/>
-      <w:r>
-        <w:t>fields</w:t>
-      </w:r>
-      <w:proofErr w:type="gramEnd"/>
+        <w:t>Specify the following fields</w:t>
+      </w:r>
     </w:p>
     <w:p>
       <w:pPr>
@@ -626,15 +527,7 @@
         <w:t>Output Folder</w:t>
       </w:r>
       <w:r>
-        <w:t xml:space="preserve"> – This field allows you to select the folder where the downloaded .</w:t>
-      </w:r>
-      <w:proofErr w:type="spellStart"/>
-      <w:r>
-        <w:t>pgn</w:t>
-      </w:r>
-      <w:proofErr w:type="spellEnd"/>
-      <w:r>
-        <w:t xml:space="preserve"> file will be saved. By default, the file will be saved in the same location as the application binaries.</w:t>
+        <w:t xml:space="preserve"> – This field allows you to select the folder where the downloaded .pgn file will be saved. By default, the file will be saved in the same location as the application binaries.</w:t>
       </w:r>
     </w:p>
     <w:p>

</xml_diff>